<commit_message>
Running tests using Ganache on a provided test network
</commit_message>
<xml_diff>
--- a/MochaLessons/Lesson8.docx
+++ b/MochaLessons/Lesson8.docx
@@ -42,11 +42,9 @@
       </w:r>
     </w:p>
     <w:p>
-      <w:proofErr w:type="spellStart"/>
       <w:r>
         <w:t>beforeEach</w:t>
       </w:r>
-      <w:proofErr w:type="spellEnd"/>
       <w:r>
         <w:t>:</w:t>
       </w:r>
@@ -55,7 +53,77 @@
       </w:r>
     </w:p>
     <w:p/>
-    <w:p/>
+    <w:p>
+      <w:pPr>
+        <w:rPr>
+          <w:noProof/>
+        </w:rPr>
+      </w:pPr>
+    </w:p>
+    <w:p>
+      <w:pPr>
+        <w:rPr>
+          <w:noProof/>
+        </w:rPr>
+      </w:pPr>
+    </w:p>
+    <w:p>
+      <w:r>
+        <w:rPr>
+          <w:noProof/>
+        </w:rPr>
+        <w:drawing>
+          <wp:inline distT="0" distB="0" distL="0" distR="0" wp14:anchorId="3870FE41" wp14:editId="023927B4">
+            <wp:extent cx="5827594" cy="1309966"/>
+            <wp:effectExtent l="0" t="0" r="1905" b="5080"/>
+            <wp:docPr id="1" name="Picture 1"/>
+            <wp:cNvGraphicFramePr>
+              <a:graphicFrameLocks xmlns:a="http://schemas.openxmlformats.org/drawingml/2006/main" noChangeAspect="1"/>
+            </wp:cNvGraphicFramePr>
+            <a:graphic xmlns:a="http://schemas.openxmlformats.org/drawingml/2006/main">
+              <a:graphicData uri="http://schemas.openxmlformats.org/drawingml/2006/picture">
+                <pic:pic xmlns:pic="http://schemas.openxmlformats.org/drawingml/2006/picture">
+                  <pic:nvPicPr>
+                    <pic:cNvPr id="1" name=""/>
+                    <pic:cNvPicPr/>
+                  </pic:nvPicPr>
+                  <pic:blipFill rotWithShape="1">
+                    <a:blip r:embed="rId4"/>
+                    <a:srcRect l="16262" t="26306" r="38939" b="55782"/>
+                    <a:stretch/>
+                  </pic:blipFill>
+                  <pic:spPr bwMode="auto">
+                    <a:xfrm>
+                      <a:off x="0" y="0"/>
+                      <a:ext cx="5828948" cy="1310270"/>
+                    </a:xfrm>
+                    <a:prstGeom prst="rect">
+                      <a:avLst/>
+                    </a:prstGeom>
+                    <a:ln>
+                      <a:noFill/>
+                    </a:ln>
+                    <a:extLst>
+                      <a:ext uri="{53640926-AAD7-44D8-BBD7-CCE9431645EC}">
+                        <a14:shadowObscured xmlns:a14="http://schemas.microsoft.com/office/drawing/2010/main"/>
+                      </a:ext>
+                    </a:extLst>
+                  </pic:spPr>
+                </pic:pic>
+              </a:graphicData>
+            </a:graphic>
+          </wp:inline>
+        </w:drawing>
+      </w:r>
+    </w:p>
+    <w:p>
+      <w:r>
+        <w:t>Access accounts on Ganache network and console.log them</w:t>
+      </w:r>
+      <w:r>
+        <w:t xml:space="preserve"> using PROMISES (.then)</w:t>
+      </w:r>
+    </w:p>
     <w:sectPr>
       <w:pgSz w:w="11906" w:h="16838"/>
       <w:pgMar w:top="1440" w:right="1440" w:bottom="1440" w:left="1440" w:header="708" w:footer="708" w:gutter="0"/>

</xml_diff>